<commit_message>
Polissage, debut fiche labo
</commit_message>
<xml_diff>
--- a/Fiche_Laboratoire.docx
+++ b/Fiche_Laboratoire.docx
@@ -1,6 +1,6 @@
 
 <file path=word/document.xml><?xml version="1.0" encoding="utf-8"?>
-<w:document xmlns:wpc="http://schemas.microsoft.com/office/word/2010/wordprocessingCanvas" xmlns:cx="http://schemas.microsoft.com/office/drawing/2014/chartex" xmlns:cx1="http://schemas.microsoft.com/office/drawing/2015/9/8/chartex" xmlns:mc="http://schemas.openxmlformats.org/markup-compatibility/2006" xmlns:o="urn:schemas-microsoft-com:office:office" xmlns:r="http://schemas.openxmlformats.org/officeDocument/2006/relationships" xmlns:m="http://schemas.openxmlformats.org/officeDocument/2006/math" xmlns:v="urn:schemas-microsoft-com:vml" xmlns:wp14="http://schemas.microsoft.com/office/word/2010/wordprocessingDrawing" xmlns:wp="http://schemas.openxmlformats.org/drawingml/2006/wordprocessingDrawing" xmlns:w10="urn:schemas-microsoft-com:office:word" xmlns:w="http://schemas.openxmlformats.org/wordprocessingml/2006/main" xmlns:w14="http://schemas.microsoft.com/office/word/2010/wordml" xmlns:w15="http://schemas.microsoft.com/office/word/2012/wordml" xmlns:w16se="http://schemas.microsoft.com/office/word/2015/wordml/symex" xmlns:wpg="http://schemas.microsoft.com/office/word/2010/wordprocessingGroup" xmlns:wpi="http://schemas.microsoft.com/office/word/2010/wordprocessingInk" xmlns:wne="http://schemas.microsoft.com/office/word/2006/wordml" xmlns:wps="http://schemas.microsoft.com/office/word/2010/wordprocessingShape" mc:Ignorable="w14 w15 w16se wp14">
+<w:document xmlns:wpc="http://schemas.microsoft.com/office/word/2010/wordprocessingCanvas" xmlns:cx="http://schemas.microsoft.com/office/drawing/2014/chartex" xmlns:cx1="http://schemas.microsoft.com/office/drawing/2015/9/8/chartex" xmlns:cx2="http://schemas.microsoft.com/office/drawing/2015/10/21/chartex" xmlns:cx3="http://schemas.microsoft.com/office/drawing/2016/5/9/chartex" xmlns:cx4="http://schemas.microsoft.com/office/drawing/2016/5/10/chartex" xmlns:cx5="http://schemas.microsoft.com/office/drawing/2016/5/11/chartex" xmlns:cx6="http://schemas.microsoft.com/office/drawing/2016/5/12/chartex" xmlns:cx7="http://schemas.microsoft.com/office/drawing/2016/5/13/chartex" xmlns:cx8="http://schemas.microsoft.com/office/drawing/2016/5/14/chartex" xmlns:mc="http://schemas.openxmlformats.org/markup-compatibility/2006" xmlns:aink="http://schemas.microsoft.com/office/drawing/2016/ink" xmlns:am3d="http://schemas.microsoft.com/office/drawing/2017/model3d" xmlns:o="urn:schemas-microsoft-com:office:office" xmlns:r="http://schemas.openxmlformats.org/officeDocument/2006/relationships" xmlns:m="http://schemas.openxmlformats.org/officeDocument/2006/math" xmlns:v="urn:schemas-microsoft-com:vml" xmlns:wp14="http://schemas.microsoft.com/office/word/2010/wordprocessingDrawing" xmlns:wp="http://schemas.openxmlformats.org/drawingml/2006/wordprocessingDrawing" xmlns:w10="urn:schemas-microsoft-com:office:word" xmlns:w="http://schemas.openxmlformats.org/wordprocessingml/2006/main" xmlns:w14="http://schemas.microsoft.com/office/word/2010/wordml" xmlns:w15="http://schemas.microsoft.com/office/word/2012/wordml" xmlns:w16cid="http://schemas.microsoft.com/office/word/2016/wordml/cid" xmlns:w16se="http://schemas.microsoft.com/office/word/2015/wordml/symex" xmlns:wpg="http://schemas.microsoft.com/office/word/2010/wordprocessingGroup" xmlns:wpi="http://schemas.microsoft.com/office/word/2010/wordprocessingInk" xmlns:wne="http://schemas.microsoft.com/office/word/2006/wordml" xmlns:wps="http://schemas.microsoft.com/office/word/2010/wordprocessingShape" mc:Ignorable="w14 w15 w16se w16cid wp14">
   <w:body>
     <w:p>
       <w:pPr>
@@ -9,12 +9,21 @@
           <w:sz w:val="24"/>
         </w:rPr>
       </w:pPr>
-      <w:r>
-        <w:rPr>
-          <w:b/>
-          <w:sz w:val="24"/>
-        </w:rPr>
-        <w:t xml:space="preserve">Nom: </w:t>
+      <w:proofErr w:type="gramStart"/>
+      <w:r>
+        <w:rPr>
+          <w:b/>
+          <w:sz w:val="24"/>
+        </w:rPr>
+        <w:t>Nom:</w:t>
+      </w:r>
+      <w:proofErr w:type="gramEnd"/>
+      <w:r>
+        <w:rPr>
+          <w:b/>
+          <w:sz w:val="24"/>
+        </w:rPr>
+        <w:t xml:space="preserve"> </w:t>
       </w:r>
       <w:r>
         <w:rPr>
@@ -51,31 +60,7 @@
         <w:rPr>
           <w:sz w:val="24"/>
         </w:rPr>
-        <w:t> </w:t>
-      </w:r>
-      <w:r>
-        <w:rPr>
-          <w:sz w:val="24"/>
-        </w:rPr>
-        <w:t> </w:t>
-      </w:r>
-      <w:r>
-        <w:rPr>
-          <w:sz w:val="24"/>
-        </w:rPr>
-        <w:t> </w:t>
-      </w:r>
-      <w:r>
-        <w:rPr>
-          <w:sz w:val="24"/>
-        </w:rPr>
-        <w:t> </w:t>
-      </w:r>
-      <w:r>
-        <w:rPr>
-          <w:sz w:val="24"/>
-        </w:rPr>
-        <w:t> </w:t>
+        <w:t>Forestier, Herzig, Logan</w:t>
       </w:r>
       <w:r>
         <w:rPr>
@@ -127,31 +112,7 @@
         <w:rPr>
           <w:sz w:val="24"/>
         </w:rPr>
-        <w:t> </w:t>
-      </w:r>
-      <w:r>
-        <w:rPr>
-          <w:sz w:val="24"/>
-        </w:rPr>
-        <w:t> </w:t>
-      </w:r>
-      <w:r>
-        <w:rPr>
-          <w:sz w:val="24"/>
-        </w:rPr>
-        <w:t> </w:t>
-      </w:r>
-      <w:r>
-        <w:rPr>
-          <w:sz w:val="24"/>
-        </w:rPr>
-        <w:t> </w:t>
-      </w:r>
-      <w:r>
-        <w:rPr>
-          <w:sz w:val="24"/>
-        </w:rPr>
-        <w:t> </w:t>
+        <w:t xml:space="preserve">Quentin, Melvyn, Victoria </w:t>
       </w:r>
       <w:r>
         <w:rPr>
@@ -204,35 +165,7 @@
           <w:noProof/>
           <w:sz w:val="24"/>
         </w:rPr>
-        <w:t> </w:t>
-      </w:r>
-      <w:r>
-        <w:rPr>
-          <w:noProof/>
-          <w:sz w:val="24"/>
-        </w:rPr>
-        <w:t> </w:t>
-      </w:r>
-      <w:r>
-        <w:rPr>
-          <w:noProof/>
-          <w:sz w:val="24"/>
-        </w:rPr>
-        <w:t> </w:t>
-      </w:r>
-      <w:r>
-        <w:rPr>
-          <w:noProof/>
-          <w:sz w:val="24"/>
-        </w:rPr>
-        <w:t> </w:t>
-      </w:r>
-      <w:r>
-        <w:rPr>
-          <w:noProof/>
-          <w:sz w:val="24"/>
-        </w:rPr>
-        <w:t> </w:t>
+        <w:t>INF2</w:t>
       </w:r>
       <w:r>
         <w:rPr>
@@ -294,31 +227,7 @@
         <w:rPr>
           <w:sz w:val="24"/>
         </w:rPr>
-        <w:t> </w:t>
-      </w:r>
-      <w:r>
-        <w:rPr>
-          <w:sz w:val="24"/>
-        </w:rPr>
-        <w:t> </w:t>
-      </w:r>
-      <w:r>
-        <w:rPr>
-          <w:sz w:val="24"/>
-        </w:rPr>
-        <w:t> </w:t>
-      </w:r>
-      <w:r>
-        <w:rPr>
-          <w:sz w:val="24"/>
-        </w:rPr>
-        <w:t> </w:t>
-      </w:r>
-      <w:r>
-        <w:rPr>
-          <w:sz w:val="24"/>
-        </w:rPr>
-        <w:t> </w:t>
+        <w:t>A</w:t>
       </w:r>
       <w:r>
         <w:rPr>
@@ -347,7 +256,23 @@
           <w:b/>
           <w:sz w:val="24"/>
         </w:rPr>
-        <w:t xml:space="preserve">Date de début du laboratoire / Titre: </w:t>
+        <w:t xml:space="preserve">Date de début du laboratoire / </w:t>
+      </w:r>
+      <w:proofErr w:type="gramStart"/>
+      <w:r>
+        <w:rPr>
+          <w:b/>
+          <w:sz w:val="24"/>
+        </w:rPr>
+        <w:t>Titre:</w:t>
+      </w:r>
+      <w:proofErr w:type="gramEnd"/>
+      <w:r>
+        <w:rPr>
+          <w:b/>
+          <w:sz w:val="24"/>
+        </w:rPr>
+        <w:t xml:space="preserve"> </w:t>
       </w:r>
     </w:p>
     <w:p>
@@ -398,84 +323,68 @@
           <w:noProof/>
           <w:sz w:val="28"/>
         </w:rPr>
-        <w:t> </w:t>
-      </w:r>
-      <w:r>
-        <w:rPr>
-          <w:b/>
-          <w:noProof/>
+        <w:t>Laboratoire no.1 - 02.03.2020</w:t>
+      </w:r>
+      <w:r>
+        <w:rPr>
+          <w:b/>
           <w:sz w:val="28"/>
         </w:rPr>
-        <w:t> </w:t>
-      </w:r>
-      <w:r>
-        <w:rPr>
-          <w:b/>
-          <w:noProof/>
+        <w:fldChar w:fldCharType="end"/>
+      </w:r>
+      <w:bookmarkEnd w:id="3"/>
+      <w:r>
+        <w:rPr>
+          <w:b/>
           <w:sz w:val="28"/>
         </w:rPr>
-        <w:t> </w:t>
-      </w:r>
-      <w:r>
-        <w:rPr>
-          <w:b/>
-          <w:noProof/>
+        <w:tab/>
+      </w:r>
+      <w:r>
+        <w:rPr>
+          <w:b/>
           <w:sz w:val="28"/>
         </w:rPr>
-        <w:t> </w:t>
-      </w:r>
-      <w:r>
-        <w:rPr>
-          <w:b/>
-          <w:noProof/>
-          <w:sz w:val="28"/>
-        </w:rPr>
-        <w:t> </w:t>
-      </w:r>
-      <w:r>
-        <w:rPr>
-          <w:b/>
-          <w:sz w:val="28"/>
-        </w:rPr>
-        <w:fldChar w:fldCharType="end"/>
-      </w:r>
-      <w:bookmarkEnd w:id="3"/>
-      <w:r>
-        <w:rPr>
-          <w:b/>
-          <w:sz w:val="28"/>
-        </w:rPr>
         <w:tab/>
       </w:r>
-      <w:r>
-        <w:rPr>
-          <w:b/>
-          <w:sz w:val="28"/>
-        </w:rPr>
-        <w:tab/>
-      </w:r>
-    </w:p>
-    <w:p>
-      <w:pPr>
-        <w:rPr>
-          <w:b/>
-          <w:sz w:val="24"/>
-        </w:rPr>
-      </w:pPr>
-    </w:p>
-    <w:p>
-      <w:pPr>
-        <w:rPr>
-          <w:b/>
-          <w:sz w:val="24"/>
-        </w:rPr>
-      </w:pPr>
-      <w:r>
-        <w:rPr>
-          <w:b/>
-          <w:sz w:val="24"/>
-        </w:rPr>
-        <w:t xml:space="preserve">Temps total consacré à la réalisation (en heures): </w:t>
+    </w:p>
+    <w:p>
+      <w:pPr>
+        <w:rPr>
+          <w:b/>
+          <w:sz w:val="24"/>
+        </w:rPr>
+      </w:pPr>
+    </w:p>
+    <w:p>
+      <w:pPr>
+        <w:rPr>
+          <w:b/>
+          <w:sz w:val="24"/>
+        </w:rPr>
+      </w:pPr>
+      <w:r>
+        <w:rPr>
+          <w:b/>
+          <w:sz w:val="24"/>
+        </w:rPr>
+        <w:t>Temps total consacré à la réalisation (en heures</w:t>
+      </w:r>
+      <w:proofErr w:type="gramStart"/>
+      <w:r>
+        <w:rPr>
+          <w:b/>
+          <w:sz w:val="24"/>
+        </w:rPr>
+        <w:t>):</w:t>
+      </w:r>
+      <w:proofErr w:type="gramEnd"/>
+      <w:r>
+        <w:rPr>
+          <w:b/>
+          <w:sz w:val="24"/>
+        </w:rPr>
+        <w:t xml:space="preserve"> </w:t>
       </w:r>
       <w:r>
         <w:rPr>
@@ -510,38 +419,16 @@
       </w:r>
       <w:r>
         <w:rPr>
+          <w:sz w:val="24"/>
+        </w:rPr>
+        <w:t>5</w:t>
+      </w:r>
+      <w:r>
+        <w:rPr>
           <w:noProof/>
           <w:sz w:val="24"/>
         </w:rPr>
-        <w:t> </w:t>
-      </w:r>
-      <w:r>
-        <w:rPr>
-          <w:noProof/>
-          <w:sz w:val="24"/>
-        </w:rPr>
-        <w:t> </w:t>
-      </w:r>
-      <w:r>
-        <w:rPr>
-          <w:noProof/>
-          <w:sz w:val="24"/>
-        </w:rPr>
-        <w:t> </w:t>
-      </w:r>
-      <w:r>
-        <w:rPr>
-          <w:noProof/>
-          <w:sz w:val="24"/>
-        </w:rPr>
-        <w:t> </w:t>
-      </w:r>
-      <w:r>
-        <w:rPr>
-          <w:noProof/>
-          <w:sz w:val="24"/>
-        </w:rPr>
-        <w:t> </w:t>
+        <w:t>h + ?</w:t>
       </w:r>
       <w:r>
         <w:rPr>
@@ -571,8 +458,17 @@
           <w:b/>
           <w:sz w:val="24"/>
         </w:rPr>
-        <w:t>Principales difficultés rencontrées:</w:t>
-      </w:r>
+        <w:t xml:space="preserve">Principales difficultés </w:t>
+      </w:r>
+      <w:proofErr w:type="gramStart"/>
+      <w:r>
+        <w:rPr>
+          <w:b/>
+          <w:sz w:val="24"/>
+        </w:rPr>
+        <w:t>rencontrées:</w:t>
+      </w:r>
+      <w:proofErr w:type="gramEnd"/>
     </w:p>
     <w:p>
       <w:pPr>
@@ -682,8 +578,17 @@
           <w:b/>
           <w:sz w:val="24"/>
         </w:rPr>
-        <w:t>Problèmes connus dans la solution proposée, erreurs restantes:</w:t>
-      </w:r>
+        <w:t xml:space="preserve">Problèmes connus dans la solution proposée, erreurs </w:t>
+      </w:r>
+      <w:proofErr w:type="gramStart"/>
+      <w:r>
+        <w:rPr>
+          <w:b/>
+          <w:sz w:val="24"/>
+        </w:rPr>
+        <w:t>restantes:</w:t>
+      </w:r>
+      <w:proofErr w:type="gramEnd"/>
     </w:p>
     <w:p>
       <w:pPr>
@@ -727,35 +632,7 @@
           <w:noProof/>
           <w:sz w:val="24"/>
         </w:rPr>
-        <w:t> </w:t>
-      </w:r>
-      <w:r>
-        <w:rPr>
-          <w:noProof/>
-          <w:sz w:val="24"/>
-        </w:rPr>
-        <w:t> </w:t>
-      </w:r>
-      <w:r>
-        <w:rPr>
-          <w:noProof/>
-          <w:sz w:val="24"/>
-        </w:rPr>
-        <w:t> </w:t>
-      </w:r>
-      <w:r>
-        <w:rPr>
-          <w:noProof/>
-          <w:sz w:val="24"/>
-        </w:rPr>
-        <w:t> </w:t>
-      </w:r>
-      <w:r>
-        <w:rPr>
-          <w:noProof/>
-          <w:sz w:val="24"/>
-        </w:rPr>
-        <w:t> </w:t>
+        <w:t>Rien à signaler</w:t>
       </w:r>
       <w:r>
         <w:rPr>
@@ -793,8 +670,17 @@
           <w:b/>
           <w:sz w:val="24"/>
         </w:rPr>
-        <w:t>Tests réalisés:</w:t>
-      </w:r>
+        <w:t xml:space="preserve">Tests </w:t>
+      </w:r>
+      <w:proofErr w:type="gramStart"/>
+      <w:r>
+        <w:rPr>
+          <w:b/>
+          <w:sz w:val="24"/>
+        </w:rPr>
+        <w:t>réalisés:</w:t>
+      </w:r>
+      <w:proofErr w:type="gramEnd"/>
     </w:p>
     <w:p>
       <w:pPr>
@@ -838,35 +724,7 @@
           <w:noProof/>
           <w:sz w:val="24"/>
         </w:rPr>
-        <w:t> </w:t>
-      </w:r>
-      <w:r>
-        <w:rPr>
-          <w:noProof/>
-          <w:sz w:val="24"/>
-        </w:rPr>
-        <w:t> </w:t>
-      </w:r>
-      <w:r>
-        <w:rPr>
-          <w:noProof/>
-          <w:sz w:val="24"/>
-        </w:rPr>
-        <w:t> </w:t>
-      </w:r>
-      <w:r>
-        <w:rPr>
-          <w:noProof/>
-          <w:sz w:val="24"/>
-        </w:rPr>
-        <w:t> </w:t>
-      </w:r>
-      <w:r>
-        <w:rPr>
-          <w:noProof/>
-          <w:sz w:val="24"/>
-        </w:rPr>
-        <w:t> </w:t>
+        <w:t>Voir document annexe: tests_Forestier. Herzig_Logan.pdf</w:t>
       </w:r>
       <w:r>
         <w:rPr>
@@ -904,8 +762,17 @@
           <w:b/>
           <w:sz w:val="24"/>
         </w:rPr>
-        <w:t>Remarques, réponses aux questions, divers:</w:t>
-      </w:r>
+        <w:t xml:space="preserve">Remarques, réponses aux questions, </w:t>
+      </w:r>
+      <w:proofErr w:type="gramStart"/>
+      <w:r>
+        <w:rPr>
+          <w:b/>
+          <w:sz w:val="24"/>
+        </w:rPr>
+        <w:t>divers:</w:t>
+      </w:r>
+      <w:proofErr w:type="gramEnd"/>
     </w:p>
     <w:p>
       <w:pPr>
@@ -946,38 +813,9 @@
       </w:r>
       <w:r>
         <w:rPr>
-          <w:noProof/>
-          <w:sz w:val="24"/>
-        </w:rPr>
-        <w:t> </w:t>
-      </w:r>
-      <w:r>
-        <w:rPr>
-          <w:noProof/>
-          <w:sz w:val="24"/>
-        </w:rPr>
-        <w:t> </w:t>
-      </w:r>
-      <w:r>
-        <w:rPr>
-          <w:noProof/>
-          <w:sz w:val="24"/>
-        </w:rPr>
-        <w:t> </w:t>
-      </w:r>
-      <w:r>
-        <w:rPr>
-          <w:noProof/>
-          <w:sz w:val="24"/>
-        </w:rPr>
-        <w:t> </w:t>
-      </w:r>
-      <w:r>
-        <w:rPr>
-          <w:noProof/>
-          <w:sz w:val="24"/>
-        </w:rPr>
-        <w:t> </w:t>
+          <w:sz w:val="24"/>
+        </w:rPr>
+        <w:t>Rien à signaler</w:t>
       </w:r>
       <w:r>
         <w:rPr>
@@ -1015,8 +853,17 @@
           <w:b/>
           <w:sz w:val="24"/>
         </w:rPr>
-        <w:t>Pour la suite, sélectionnez la valeur qui convient pour chacune des rubriques (sur une échelle de 0 à 6:</w:t>
-      </w:r>
+        <w:t xml:space="preserve">Pour la suite, sélectionnez la valeur qui convient pour chacune des rubriques (sur une échelle de 0 à </w:t>
+      </w:r>
+      <w:proofErr w:type="gramStart"/>
+      <w:r>
+        <w:rPr>
+          <w:b/>
+          <w:sz w:val="24"/>
+        </w:rPr>
+        <w:t>6:</w:t>
+      </w:r>
+      <w:proofErr w:type="gramEnd"/>
     </w:p>
     <w:p>
       <w:pPr>
@@ -1040,8 +887,17 @@
           <w:b/>
           <w:sz w:val="24"/>
         </w:rPr>
-        <w:t>Difficulté du laboratoire:</w:t>
-      </w:r>
+        <w:t xml:space="preserve">Difficulté du </w:t>
+      </w:r>
+      <w:proofErr w:type="gramStart"/>
+      <w:r>
+        <w:rPr>
+          <w:b/>
+          <w:sz w:val="24"/>
+        </w:rPr>
+        <w:t>laboratoire:</w:t>
+      </w:r>
+      <w:proofErr w:type="gramEnd"/>
       <w:r>
         <w:rPr>
           <w:b/>
@@ -1060,6 +916,7 @@
             <w:enabled/>
             <w:calcOnExit w:val="0"/>
             <w:ddList>
+              <w:result w:val="2"/>
               <w:listEntry w:val="0 - Très facile"/>
               <w:listEntry w:val="1 "/>
               <w:listEntry w:val="2"/>
@@ -1123,8 +980,17 @@
           <w:b/>
           <w:sz w:val="24"/>
         </w:rPr>
-        <w:t>Adapté aux connaissances:</w:t>
-      </w:r>
+        <w:t xml:space="preserve">Adapté aux </w:t>
+      </w:r>
+      <w:proofErr w:type="gramStart"/>
+      <w:r>
+        <w:rPr>
+          <w:b/>
+          <w:sz w:val="24"/>
+        </w:rPr>
+        <w:t>connaissances:</w:t>
+      </w:r>
+      <w:proofErr w:type="gramEnd"/>
       <w:r>
         <w:rPr>
           <w:b/>
@@ -1143,6 +1009,7 @@
             <w:enabled/>
             <w:calcOnExit w:val="0"/>
             <w:ddList>
+              <w:result w:val="6"/>
               <w:listEntry w:val="0 - Pas du tout adapté"/>
               <w:listEntry w:val="1"/>
               <w:listEntry w:val="2"/>
@@ -1206,8 +1073,17 @@
           <w:b/>
           <w:sz w:val="24"/>
         </w:rPr>
-        <w:t>Permet d'assimiler la théorie étudiée:</w:t>
-      </w:r>
+        <w:t xml:space="preserve">Permet d'assimiler la théorie </w:t>
+      </w:r>
+      <w:proofErr w:type="gramStart"/>
+      <w:r>
+        <w:rPr>
+          <w:b/>
+          <w:sz w:val="24"/>
+        </w:rPr>
+        <w:t>étudiée:</w:t>
+      </w:r>
+      <w:proofErr w:type="gramEnd"/>
       <w:r>
         <w:rPr>
           <w:b/>
@@ -1215,7 +1091,6 @@
         </w:rPr>
         <w:tab/>
       </w:r>
-      <w:bookmarkStart w:id="11" w:name="_GoBack"/>
       <w:r>
         <w:rPr>
           <w:b/>
@@ -1227,6 +1102,7 @@
             <w:enabled/>
             <w:calcOnExit w:val="0"/>
             <w:ddList>
+              <w:result w:val="5"/>
               <w:listEntry w:val="0 - Absolument pas"/>
               <w:listEntry w:val="1"/>
               <w:listEntry w:val="2"/>
@@ -1238,7 +1114,7 @@
           </w:ffData>
         </w:fldChar>
       </w:r>
-      <w:bookmarkStart w:id="12" w:name="ListeDéroulante3"/>
+      <w:bookmarkStart w:id="11" w:name="ListeDéroulante3"/>
       <w:r>
         <w:rPr>
           <w:b/>
@@ -1266,7 +1142,6 @@
         </w:rPr>
         <w:fldChar w:fldCharType="end"/>
       </w:r>
-      <w:bookmarkEnd w:id="12"/>
       <w:bookmarkEnd w:id="11"/>
     </w:p>
     <w:p>
@@ -1291,8 +1166,17 @@
           <w:b/>
           <w:sz w:val="24"/>
         </w:rPr>
-        <w:t>Intérêt porté à ce laboratoire:</w:t>
-      </w:r>
+        <w:t xml:space="preserve">Intérêt porté à ce </w:t>
+      </w:r>
+      <w:proofErr w:type="gramStart"/>
+      <w:r>
+        <w:rPr>
+          <w:b/>
+          <w:sz w:val="24"/>
+        </w:rPr>
+        <w:t>laboratoire:</w:t>
+      </w:r>
+      <w:proofErr w:type="gramEnd"/>
       <w:r>
         <w:rPr>
           <w:b/>
@@ -1311,6 +1195,7 @@
             <w:enabled/>
             <w:calcOnExit w:val="0"/>
             <w:ddList>
+              <w:result w:val="3"/>
               <w:listEntry w:val="0 - Pas intéressant"/>
               <w:listEntry w:val="1"/>
               <w:listEntry w:val="2"/>
@@ -1322,7 +1207,7 @@
           </w:ffData>
         </w:fldChar>
       </w:r>
-      <w:bookmarkStart w:id="13" w:name="ListeDéroulante4"/>
+      <w:bookmarkStart w:id="12" w:name="ListeDéroulante4"/>
       <w:r>
         <w:rPr>
           <w:b/>
@@ -1350,7 +1235,7 @@
         </w:rPr>
         <w:fldChar w:fldCharType="end"/>
       </w:r>
-      <w:bookmarkEnd w:id="13"/>
+      <w:bookmarkEnd w:id="12"/>
     </w:p>
     <w:p>
       <w:pPr>
@@ -1374,8 +1259,17 @@
           <w:b/>
           <w:sz w:val="24"/>
         </w:rPr>
-        <w:t>Estimez la qualité de votre travail pour ce laboratoire:</w:t>
-      </w:r>
+        <w:t xml:space="preserve">Estimez la qualité de votre travail pour ce </w:t>
+      </w:r>
+      <w:proofErr w:type="gramStart"/>
+      <w:r>
+        <w:rPr>
+          <w:b/>
+          <w:sz w:val="24"/>
+        </w:rPr>
+        <w:t>laboratoire:</w:t>
+      </w:r>
+      <w:proofErr w:type="gramEnd"/>
       <w:r>
         <w:rPr>
           <w:b/>
@@ -1383,6 +1277,7 @@
         </w:rPr>
         <w:tab/>
       </w:r>
+      <w:bookmarkStart w:id="13" w:name="_GoBack"/>
       <w:r>
         <w:rPr>
           <w:b/>
@@ -1394,6 +1289,7 @@
             <w:enabled/>
             <w:calcOnExit w:val="0"/>
             <w:ddList>
+              <w:result w:val="4"/>
               <w:listEntry w:val="1 - Très mauvaise"/>
               <w:listEntry w:val="2 - Faible"/>
               <w:listEntry w:val="3 - Insuffisante"/>
@@ -1433,6 +1329,7 @@
         <w:fldChar w:fldCharType="end"/>
       </w:r>
       <w:bookmarkEnd w:id="14"/>
+      <w:bookmarkEnd w:id="13"/>
     </w:p>
     <w:p>
       <w:pPr>
@@ -1507,6 +1404,7 @@
                 <w:sz w:val="24"/>
               </w:rPr>
             </w:pPr>
+            <w:proofErr w:type="gramStart"/>
             <w:r>
               <w:rPr>
                 <w:b/>
@@ -1514,6 +1412,7 @@
               </w:rPr>
               <w:t>Signature:</w:t>
             </w:r>
+            <w:proofErr w:type="gramEnd"/>
           </w:p>
         </w:tc>
       </w:tr>
@@ -1526,12 +1425,21 @@
           <w:sz w:val="24"/>
         </w:rPr>
       </w:pPr>
-      <w:r>
-        <w:rPr>
-          <w:b/>
-          <w:sz w:val="24"/>
-        </w:rPr>
-        <w:t xml:space="preserve">Date: </w:t>
+      <w:proofErr w:type="gramStart"/>
+      <w:r>
+        <w:rPr>
+          <w:b/>
+          <w:sz w:val="24"/>
+        </w:rPr>
+        <w:t>Date:</w:t>
+      </w:r>
+      <w:proofErr w:type="gramEnd"/>
+      <w:r>
+        <w:rPr>
+          <w:b/>
+          <w:sz w:val="24"/>
+        </w:rPr>
+        <w:t xml:space="preserve"> </w:t>
       </w:r>
       <w:r>
         <w:rPr>
@@ -1560,7 +1468,7 @@
           <w:noProof/>
           <w:sz w:val="24"/>
         </w:rPr>
-        <w:t>jeudi, 11. octobre 2018</w:t>
+        <w:t>jeudi, 5. mars 2020</w:t>
       </w:r>
       <w:r>
         <w:rPr>
@@ -1612,7 +1520,7 @@
 </file>
 
 <file path=word/endnotes.xml><?xml version="1.0" encoding="utf-8"?>
-<w:endnotes xmlns:wpc="http://schemas.microsoft.com/office/word/2010/wordprocessingCanvas" xmlns:cx="http://schemas.microsoft.com/office/drawing/2014/chartex" xmlns:cx1="http://schemas.microsoft.com/office/drawing/2015/9/8/chartex" xmlns:mc="http://schemas.openxmlformats.org/markup-compatibility/2006" xmlns:o="urn:schemas-microsoft-com:office:office" xmlns:r="http://schemas.openxmlformats.org/officeDocument/2006/relationships" xmlns:m="http://schemas.openxmlformats.org/officeDocument/2006/math" xmlns:v="urn:schemas-microsoft-com:vml" xmlns:wp14="http://schemas.microsoft.com/office/word/2010/wordprocessingDrawing" xmlns:wp="http://schemas.openxmlformats.org/drawingml/2006/wordprocessingDrawing" xmlns:w10="urn:schemas-microsoft-com:office:word" xmlns:w="http://schemas.openxmlformats.org/wordprocessingml/2006/main" xmlns:w14="http://schemas.microsoft.com/office/word/2010/wordml" xmlns:w15="http://schemas.microsoft.com/office/word/2012/wordml" xmlns:w16se="http://schemas.microsoft.com/office/word/2015/wordml/symex" xmlns:wpg="http://schemas.microsoft.com/office/word/2010/wordprocessingGroup" xmlns:wpi="http://schemas.microsoft.com/office/word/2010/wordprocessingInk" xmlns:wne="http://schemas.microsoft.com/office/word/2006/wordml" xmlns:wps="http://schemas.microsoft.com/office/word/2010/wordprocessingShape" mc:Ignorable="w14 w15 w16se wp14">
+<w:endnotes xmlns:wpc="http://schemas.microsoft.com/office/word/2010/wordprocessingCanvas" xmlns:cx="http://schemas.microsoft.com/office/drawing/2014/chartex" xmlns:cx1="http://schemas.microsoft.com/office/drawing/2015/9/8/chartex" xmlns:cx2="http://schemas.microsoft.com/office/drawing/2015/10/21/chartex" xmlns:cx3="http://schemas.microsoft.com/office/drawing/2016/5/9/chartex" xmlns:cx4="http://schemas.microsoft.com/office/drawing/2016/5/10/chartex" xmlns:cx5="http://schemas.microsoft.com/office/drawing/2016/5/11/chartex" xmlns:cx6="http://schemas.microsoft.com/office/drawing/2016/5/12/chartex" xmlns:cx7="http://schemas.microsoft.com/office/drawing/2016/5/13/chartex" xmlns:cx8="http://schemas.microsoft.com/office/drawing/2016/5/14/chartex" xmlns:mc="http://schemas.openxmlformats.org/markup-compatibility/2006" xmlns:aink="http://schemas.microsoft.com/office/drawing/2016/ink" xmlns:am3d="http://schemas.microsoft.com/office/drawing/2017/model3d" xmlns:o="urn:schemas-microsoft-com:office:office" xmlns:r="http://schemas.openxmlformats.org/officeDocument/2006/relationships" xmlns:m="http://schemas.openxmlformats.org/officeDocument/2006/math" xmlns:v="urn:schemas-microsoft-com:vml" xmlns:wp14="http://schemas.microsoft.com/office/word/2010/wordprocessingDrawing" xmlns:wp="http://schemas.openxmlformats.org/drawingml/2006/wordprocessingDrawing" xmlns:w10="urn:schemas-microsoft-com:office:word" xmlns:w="http://schemas.openxmlformats.org/wordprocessingml/2006/main" xmlns:w14="http://schemas.microsoft.com/office/word/2010/wordml" xmlns:w15="http://schemas.microsoft.com/office/word/2012/wordml" xmlns:w16cid="http://schemas.microsoft.com/office/word/2016/wordml/cid" xmlns:w16se="http://schemas.microsoft.com/office/word/2015/wordml/symex" xmlns:wpg="http://schemas.microsoft.com/office/word/2010/wordprocessingGroup" xmlns:wpi="http://schemas.microsoft.com/office/word/2010/wordprocessingInk" xmlns:wne="http://schemas.microsoft.com/office/word/2006/wordml" xmlns:wps="http://schemas.microsoft.com/office/word/2010/wordprocessingShape" mc:Ignorable="w14 w15 w16se w16cid wp14">
   <w:endnote w:type="separator" w:id="-1">
     <w:p>
       <w:r>
@@ -1631,7 +1539,7 @@
 </file>
 
 <file path=word/footer1.xml><?xml version="1.0" encoding="utf-8"?>
-<w:ftr xmlns:wpc="http://schemas.microsoft.com/office/word/2010/wordprocessingCanvas" xmlns:cx="http://schemas.microsoft.com/office/drawing/2014/chartex" xmlns:cx1="http://schemas.microsoft.com/office/drawing/2015/9/8/chartex" xmlns:mc="http://schemas.openxmlformats.org/markup-compatibility/2006" xmlns:o="urn:schemas-microsoft-com:office:office" xmlns:r="http://schemas.openxmlformats.org/officeDocument/2006/relationships" xmlns:m="http://schemas.openxmlformats.org/officeDocument/2006/math" xmlns:v="urn:schemas-microsoft-com:vml" xmlns:wp14="http://schemas.microsoft.com/office/word/2010/wordprocessingDrawing" xmlns:wp="http://schemas.openxmlformats.org/drawingml/2006/wordprocessingDrawing" xmlns:w10="urn:schemas-microsoft-com:office:word" xmlns:w="http://schemas.openxmlformats.org/wordprocessingml/2006/main" xmlns:w14="http://schemas.microsoft.com/office/word/2010/wordml" xmlns:w15="http://schemas.microsoft.com/office/word/2012/wordml" xmlns:w16se="http://schemas.microsoft.com/office/word/2015/wordml/symex" xmlns:wpg="http://schemas.microsoft.com/office/word/2010/wordprocessingGroup" xmlns:wpi="http://schemas.microsoft.com/office/word/2010/wordprocessingInk" xmlns:wne="http://schemas.microsoft.com/office/word/2006/wordml" xmlns:wps="http://schemas.microsoft.com/office/word/2010/wordprocessingShape" mc:Ignorable="w14 w15 w16se wp14">
+<w:ftr xmlns:wpc="http://schemas.microsoft.com/office/word/2010/wordprocessingCanvas" xmlns:cx="http://schemas.microsoft.com/office/drawing/2014/chartex" xmlns:cx1="http://schemas.microsoft.com/office/drawing/2015/9/8/chartex" xmlns:cx2="http://schemas.microsoft.com/office/drawing/2015/10/21/chartex" xmlns:cx3="http://schemas.microsoft.com/office/drawing/2016/5/9/chartex" xmlns:cx4="http://schemas.microsoft.com/office/drawing/2016/5/10/chartex" xmlns:cx5="http://schemas.microsoft.com/office/drawing/2016/5/11/chartex" xmlns:cx6="http://schemas.microsoft.com/office/drawing/2016/5/12/chartex" xmlns:cx7="http://schemas.microsoft.com/office/drawing/2016/5/13/chartex" xmlns:cx8="http://schemas.microsoft.com/office/drawing/2016/5/14/chartex" xmlns:mc="http://schemas.openxmlformats.org/markup-compatibility/2006" xmlns:aink="http://schemas.microsoft.com/office/drawing/2016/ink" xmlns:am3d="http://schemas.microsoft.com/office/drawing/2017/model3d" xmlns:o="urn:schemas-microsoft-com:office:office" xmlns:r="http://schemas.openxmlformats.org/officeDocument/2006/relationships" xmlns:m="http://schemas.openxmlformats.org/officeDocument/2006/math" xmlns:v="urn:schemas-microsoft-com:vml" xmlns:wp14="http://schemas.microsoft.com/office/word/2010/wordprocessingDrawing" xmlns:wp="http://schemas.openxmlformats.org/drawingml/2006/wordprocessingDrawing" xmlns:w10="urn:schemas-microsoft-com:office:word" xmlns:w="http://schemas.openxmlformats.org/wordprocessingml/2006/main" xmlns:w14="http://schemas.microsoft.com/office/word/2010/wordml" xmlns:w15="http://schemas.microsoft.com/office/word/2012/wordml" xmlns:w16cid="http://schemas.microsoft.com/office/word/2016/wordml/cid" xmlns:w16se="http://schemas.microsoft.com/office/word/2015/wordml/symex" xmlns:wpg="http://schemas.microsoft.com/office/word/2010/wordprocessingGroup" xmlns:wpi="http://schemas.microsoft.com/office/word/2010/wordprocessingInk" xmlns:wne="http://schemas.microsoft.com/office/word/2006/wordml" xmlns:wps="http://schemas.microsoft.com/office/word/2010/wordprocessingShape" mc:Ignorable="w14 w15 w16se w16cid wp14">
   <w:p>
     <w:pPr>
       <w:pStyle w:val="Pieddepage"/>
@@ -1682,7 +1590,7 @@
 </file>
 
 <file path=word/footer2.xml><?xml version="1.0" encoding="utf-8"?>
-<w:ftr xmlns:wpc="http://schemas.microsoft.com/office/word/2010/wordprocessingCanvas" xmlns:cx="http://schemas.microsoft.com/office/drawing/2014/chartex" xmlns:cx1="http://schemas.microsoft.com/office/drawing/2015/9/8/chartex" xmlns:mc="http://schemas.openxmlformats.org/markup-compatibility/2006" xmlns:o="urn:schemas-microsoft-com:office:office" xmlns:r="http://schemas.openxmlformats.org/officeDocument/2006/relationships" xmlns:m="http://schemas.openxmlformats.org/officeDocument/2006/math" xmlns:v="urn:schemas-microsoft-com:vml" xmlns:wp14="http://schemas.microsoft.com/office/word/2010/wordprocessingDrawing" xmlns:wp="http://schemas.openxmlformats.org/drawingml/2006/wordprocessingDrawing" xmlns:w10="urn:schemas-microsoft-com:office:word" xmlns:w="http://schemas.openxmlformats.org/wordprocessingml/2006/main" xmlns:w14="http://schemas.microsoft.com/office/word/2010/wordml" xmlns:w15="http://schemas.microsoft.com/office/word/2012/wordml" xmlns:w16se="http://schemas.microsoft.com/office/word/2015/wordml/symex" xmlns:wpg="http://schemas.microsoft.com/office/word/2010/wordprocessingGroup" xmlns:wpi="http://schemas.microsoft.com/office/word/2010/wordprocessingInk" xmlns:wne="http://schemas.microsoft.com/office/word/2006/wordml" xmlns:wps="http://schemas.microsoft.com/office/word/2010/wordprocessingShape" mc:Ignorable="w14 w15 w16se wp14">
+<w:ftr xmlns:wpc="http://schemas.microsoft.com/office/word/2010/wordprocessingCanvas" xmlns:cx="http://schemas.microsoft.com/office/drawing/2014/chartex" xmlns:cx1="http://schemas.microsoft.com/office/drawing/2015/9/8/chartex" xmlns:cx2="http://schemas.microsoft.com/office/drawing/2015/10/21/chartex" xmlns:cx3="http://schemas.microsoft.com/office/drawing/2016/5/9/chartex" xmlns:cx4="http://schemas.microsoft.com/office/drawing/2016/5/10/chartex" xmlns:cx5="http://schemas.microsoft.com/office/drawing/2016/5/11/chartex" xmlns:cx6="http://schemas.microsoft.com/office/drawing/2016/5/12/chartex" xmlns:cx7="http://schemas.microsoft.com/office/drawing/2016/5/13/chartex" xmlns:cx8="http://schemas.microsoft.com/office/drawing/2016/5/14/chartex" xmlns:mc="http://schemas.openxmlformats.org/markup-compatibility/2006" xmlns:aink="http://schemas.microsoft.com/office/drawing/2016/ink" xmlns:am3d="http://schemas.microsoft.com/office/drawing/2017/model3d" xmlns:o="urn:schemas-microsoft-com:office:office" xmlns:r="http://schemas.openxmlformats.org/officeDocument/2006/relationships" xmlns:m="http://schemas.openxmlformats.org/officeDocument/2006/math" xmlns:v="urn:schemas-microsoft-com:vml" xmlns:wp14="http://schemas.microsoft.com/office/word/2010/wordprocessingDrawing" xmlns:wp="http://schemas.openxmlformats.org/drawingml/2006/wordprocessingDrawing" xmlns:w10="urn:schemas-microsoft-com:office:word" xmlns:w="http://schemas.openxmlformats.org/wordprocessingml/2006/main" xmlns:w14="http://schemas.microsoft.com/office/word/2010/wordml" xmlns:w15="http://schemas.microsoft.com/office/word/2012/wordml" xmlns:w16cid="http://schemas.microsoft.com/office/word/2016/wordml/cid" xmlns:w16se="http://schemas.microsoft.com/office/word/2015/wordml/symex" xmlns:wpg="http://schemas.microsoft.com/office/word/2010/wordprocessingGroup" xmlns:wpi="http://schemas.microsoft.com/office/word/2010/wordprocessingInk" xmlns:wne="http://schemas.microsoft.com/office/word/2006/wordml" xmlns:wps="http://schemas.microsoft.com/office/word/2010/wordprocessingShape" mc:Ignorable="w14 w15 w16se w16cid wp14">
   <w:p>
     <w:pPr>
       <w:pStyle w:val="Pieddepage"/>
@@ -1759,7 +1667,7 @@
 </file>
 
 <file path=word/footnotes.xml><?xml version="1.0" encoding="utf-8"?>
-<w:footnotes xmlns:wpc="http://schemas.microsoft.com/office/word/2010/wordprocessingCanvas" xmlns:cx="http://schemas.microsoft.com/office/drawing/2014/chartex" xmlns:cx1="http://schemas.microsoft.com/office/drawing/2015/9/8/chartex" xmlns:mc="http://schemas.openxmlformats.org/markup-compatibility/2006" xmlns:o="urn:schemas-microsoft-com:office:office" xmlns:r="http://schemas.openxmlformats.org/officeDocument/2006/relationships" xmlns:m="http://schemas.openxmlformats.org/officeDocument/2006/math" xmlns:v="urn:schemas-microsoft-com:vml" xmlns:wp14="http://schemas.microsoft.com/office/word/2010/wordprocessingDrawing" xmlns:wp="http://schemas.openxmlformats.org/drawingml/2006/wordprocessingDrawing" xmlns:w10="urn:schemas-microsoft-com:office:word" xmlns:w="http://schemas.openxmlformats.org/wordprocessingml/2006/main" xmlns:w14="http://schemas.microsoft.com/office/word/2010/wordml" xmlns:w15="http://schemas.microsoft.com/office/word/2012/wordml" xmlns:w16se="http://schemas.microsoft.com/office/word/2015/wordml/symex" xmlns:wpg="http://schemas.microsoft.com/office/word/2010/wordprocessingGroup" xmlns:wpi="http://schemas.microsoft.com/office/word/2010/wordprocessingInk" xmlns:wne="http://schemas.microsoft.com/office/word/2006/wordml" xmlns:wps="http://schemas.microsoft.com/office/word/2010/wordprocessingShape" mc:Ignorable="w14 w15 w16se wp14">
+<w:footnotes xmlns:wpc="http://schemas.microsoft.com/office/word/2010/wordprocessingCanvas" xmlns:cx="http://schemas.microsoft.com/office/drawing/2014/chartex" xmlns:cx1="http://schemas.microsoft.com/office/drawing/2015/9/8/chartex" xmlns:cx2="http://schemas.microsoft.com/office/drawing/2015/10/21/chartex" xmlns:cx3="http://schemas.microsoft.com/office/drawing/2016/5/9/chartex" xmlns:cx4="http://schemas.microsoft.com/office/drawing/2016/5/10/chartex" xmlns:cx5="http://schemas.microsoft.com/office/drawing/2016/5/11/chartex" xmlns:cx6="http://schemas.microsoft.com/office/drawing/2016/5/12/chartex" xmlns:cx7="http://schemas.microsoft.com/office/drawing/2016/5/13/chartex" xmlns:cx8="http://schemas.microsoft.com/office/drawing/2016/5/14/chartex" xmlns:mc="http://schemas.openxmlformats.org/markup-compatibility/2006" xmlns:aink="http://schemas.microsoft.com/office/drawing/2016/ink" xmlns:am3d="http://schemas.microsoft.com/office/drawing/2017/model3d" xmlns:o="urn:schemas-microsoft-com:office:office" xmlns:r="http://schemas.openxmlformats.org/officeDocument/2006/relationships" xmlns:m="http://schemas.openxmlformats.org/officeDocument/2006/math" xmlns:v="urn:schemas-microsoft-com:vml" xmlns:wp14="http://schemas.microsoft.com/office/word/2010/wordprocessingDrawing" xmlns:wp="http://schemas.openxmlformats.org/drawingml/2006/wordprocessingDrawing" xmlns:w10="urn:schemas-microsoft-com:office:word" xmlns:w="http://schemas.openxmlformats.org/wordprocessingml/2006/main" xmlns:w14="http://schemas.microsoft.com/office/word/2010/wordml" xmlns:w15="http://schemas.microsoft.com/office/word/2012/wordml" xmlns:w16cid="http://schemas.microsoft.com/office/word/2016/wordml/cid" xmlns:w16se="http://schemas.microsoft.com/office/word/2015/wordml/symex" xmlns:wpg="http://schemas.microsoft.com/office/word/2010/wordprocessingGroup" xmlns:wpi="http://schemas.microsoft.com/office/word/2010/wordprocessingInk" xmlns:wne="http://schemas.microsoft.com/office/word/2006/wordml" xmlns:wps="http://schemas.microsoft.com/office/word/2010/wordprocessingShape" mc:Ignorable="w14 w15 w16se w16cid wp14">
   <w:footnote w:type="separator" w:id="-1">
     <w:p>
       <w:r>
@@ -1778,7 +1686,7 @@
 </file>
 
 <file path=word/header1.xml><?xml version="1.0" encoding="utf-8"?>
-<w:hdr xmlns:wpc="http://schemas.microsoft.com/office/word/2010/wordprocessingCanvas" xmlns:cx="http://schemas.microsoft.com/office/drawing/2014/chartex" xmlns:cx1="http://schemas.microsoft.com/office/drawing/2015/9/8/chartex" xmlns:mc="http://schemas.openxmlformats.org/markup-compatibility/2006" xmlns:o="urn:schemas-microsoft-com:office:office" xmlns:r="http://schemas.openxmlformats.org/officeDocument/2006/relationships" xmlns:m="http://schemas.openxmlformats.org/officeDocument/2006/math" xmlns:v="urn:schemas-microsoft-com:vml" xmlns:wp14="http://schemas.microsoft.com/office/word/2010/wordprocessingDrawing" xmlns:wp="http://schemas.openxmlformats.org/drawingml/2006/wordprocessingDrawing" xmlns:w10="urn:schemas-microsoft-com:office:word" xmlns:w="http://schemas.openxmlformats.org/wordprocessingml/2006/main" xmlns:w14="http://schemas.microsoft.com/office/word/2010/wordml" xmlns:w15="http://schemas.microsoft.com/office/word/2012/wordml" xmlns:w16se="http://schemas.microsoft.com/office/word/2015/wordml/symex" xmlns:wpg="http://schemas.microsoft.com/office/word/2010/wordprocessingGroup" xmlns:wpi="http://schemas.microsoft.com/office/word/2010/wordprocessingInk" xmlns:wne="http://schemas.microsoft.com/office/word/2006/wordml" xmlns:wps="http://schemas.microsoft.com/office/word/2010/wordprocessingShape" mc:Ignorable="w14 w15 w16se wp14">
+<w:hdr xmlns:wpc="http://schemas.microsoft.com/office/word/2010/wordprocessingCanvas" xmlns:cx="http://schemas.microsoft.com/office/drawing/2014/chartex" xmlns:cx1="http://schemas.microsoft.com/office/drawing/2015/9/8/chartex" xmlns:cx2="http://schemas.microsoft.com/office/drawing/2015/10/21/chartex" xmlns:cx3="http://schemas.microsoft.com/office/drawing/2016/5/9/chartex" xmlns:cx4="http://schemas.microsoft.com/office/drawing/2016/5/10/chartex" xmlns:cx5="http://schemas.microsoft.com/office/drawing/2016/5/11/chartex" xmlns:cx6="http://schemas.microsoft.com/office/drawing/2016/5/12/chartex" xmlns:cx7="http://schemas.microsoft.com/office/drawing/2016/5/13/chartex" xmlns:cx8="http://schemas.microsoft.com/office/drawing/2016/5/14/chartex" xmlns:mc="http://schemas.openxmlformats.org/markup-compatibility/2006" xmlns:aink="http://schemas.microsoft.com/office/drawing/2016/ink" xmlns:am3d="http://schemas.microsoft.com/office/drawing/2017/model3d" xmlns:o="urn:schemas-microsoft-com:office:office" xmlns:r="http://schemas.openxmlformats.org/officeDocument/2006/relationships" xmlns:m="http://schemas.openxmlformats.org/officeDocument/2006/math" xmlns:v="urn:schemas-microsoft-com:vml" xmlns:wp14="http://schemas.microsoft.com/office/word/2010/wordprocessingDrawing" xmlns:wp="http://schemas.openxmlformats.org/drawingml/2006/wordprocessingDrawing" xmlns:w10="urn:schemas-microsoft-com:office:word" xmlns:w="http://schemas.openxmlformats.org/wordprocessingml/2006/main" xmlns:w14="http://schemas.microsoft.com/office/word/2010/wordml" xmlns:w15="http://schemas.microsoft.com/office/word/2012/wordml" xmlns:w16cid="http://schemas.microsoft.com/office/word/2016/wordml/cid" xmlns:w16se="http://schemas.microsoft.com/office/word/2015/wordml/symex" xmlns:wpg="http://schemas.microsoft.com/office/word/2010/wordprocessingGroup" xmlns:wpi="http://schemas.microsoft.com/office/word/2010/wordprocessingInk" xmlns:wne="http://schemas.microsoft.com/office/word/2006/wordml" xmlns:wps="http://schemas.microsoft.com/office/word/2010/wordprocessingShape" mc:Ignorable="w14 w15 w16se w16cid wp14">
   <w:p>
     <w:pPr>
       <w:pStyle w:val="En-tte"/>
@@ -1874,7 +1782,7 @@
 </file>
 
 <file path=word/styles.xml><?xml version="1.0" encoding="utf-8"?>
-<w:styles xmlns:mc="http://schemas.openxmlformats.org/markup-compatibility/2006" xmlns:r="http://schemas.openxmlformats.org/officeDocument/2006/relationships" xmlns:w="http://schemas.openxmlformats.org/wordprocessingml/2006/main" xmlns:w14="http://schemas.microsoft.com/office/word/2010/wordml" xmlns:w15="http://schemas.microsoft.com/office/word/2012/wordml" xmlns:w16se="http://schemas.microsoft.com/office/word/2015/wordml/symex" mc:Ignorable="w14 w15 w16se">
+<w:styles xmlns:mc="http://schemas.openxmlformats.org/markup-compatibility/2006" xmlns:r="http://schemas.openxmlformats.org/officeDocument/2006/relationships" xmlns:w="http://schemas.openxmlformats.org/wordprocessingml/2006/main" xmlns:w14="http://schemas.microsoft.com/office/word/2010/wordml" xmlns:w15="http://schemas.microsoft.com/office/word/2012/wordml" xmlns:w16cid="http://schemas.microsoft.com/office/word/2016/wordml/cid" xmlns:w16se="http://schemas.microsoft.com/office/word/2015/wordml/symex" mc:Ignorable="w14 w15 w16se w16cid">
   <w:docDefaults>
     <w:rPrDefault>
       <w:rPr>
@@ -1884,7 +1792,7 @@
     </w:rPrDefault>
     <w:pPrDefault/>
   </w:docDefaults>
-  <w:latentStyles w:defLockedState="0" w:defUIPriority="0" w:defSemiHidden="0" w:defUnhideWhenUsed="0" w:defQFormat="0" w:count="371">
+  <w:latentStyles w:defLockedState="0" w:defUIPriority="0" w:defSemiHidden="0" w:defUnhideWhenUsed="0" w:defQFormat="0" w:count="376">
     <w:lsdException w:name="Normal" w:qFormat="1"/>
     <w:lsdException w:name="heading 1" w:qFormat="1"/>
     <w:lsdException w:name="heading 2" w:semiHidden="1" w:unhideWhenUsed="1" w:qFormat="1"/>
@@ -1900,7 +1808,12 @@
     <w:lsdException w:name="Subtitle" w:qFormat="1"/>
     <w:lsdException w:name="Strong" w:qFormat="1"/>
     <w:lsdException w:name="Emphasis" w:qFormat="1"/>
-    <w:lsdException w:name="Normal Table" w:semiHidden="1" w:unhideWhenUsed="1"/>
+    <w:lsdException w:name="HTML Keyboard" w:semiHidden="1" w:unhideWhenUsed="1"/>
+    <w:lsdException w:name="annotation subject" w:semiHidden="1" w:unhideWhenUsed="1"/>
+    <w:lsdException w:name="No List" w:semiHidden="1" w:unhideWhenUsed="1"/>
+    <w:lsdException w:name="Outline List 1" w:semiHidden="1" w:unhideWhenUsed="1"/>
+    <w:lsdException w:name="Outline List 2" w:semiHidden="1" w:unhideWhenUsed="1"/>
+    <w:lsdException w:name="Outline List 3" w:semiHidden="1" w:unhideWhenUsed="1"/>
     <w:lsdException w:name="Table Simple 1" w:semiHidden="1" w:unhideWhenUsed="1"/>
     <w:lsdException w:name="Table Simple 2" w:semiHidden="1" w:unhideWhenUsed="1"/>
     <w:lsdException w:name="Table Simple 3" w:semiHidden="1" w:unhideWhenUsed="1"/>
@@ -1938,11 +1851,9 @@
     <w:lsdException w:name="Table Contemporary" w:semiHidden="1" w:unhideWhenUsed="1"/>
     <w:lsdException w:name="Table Elegant" w:semiHidden="1" w:unhideWhenUsed="1"/>
     <w:lsdException w:name="Table Professional" w:semiHidden="1" w:unhideWhenUsed="1"/>
-    <w:lsdException w:name="Table Subtle 1" w:semiHidden="1" w:unhideWhenUsed="1"/>
     <w:lsdException w:name="Table Subtle 2" w:semiHidden="1" w:unhideWhenUsed="1"/>
     <w:lsdException w:name="Table Web 1" w:semiHidden="1" w:unhideWhenUsed="1"/>
-    <w:lsdException w:name="Table Web 2" w:semiHidden="1" w:unhideWhenUsed="1"/>
-    <w:lsdException w:name="Table Web 3" w:semiHidden="1" w:unhideWhenUsed="1"/>
+    <w:lsdException w:name="Balloon Text" w:semiHidden="1" w:unhideWhenUsed="1"/>
     <w:lsdException w:name="Table Theme" w:semiHidden="1" w:unhideWhenUsed="1"/>
     <w:lsdException w:name="Placeholder Text" w:semiHidden="1" w:uiPriority="99"/>
     <w:lsdException w:name="No Spacing" w:uiPriority="1" w:qFormat="1"/>
@@ -2159,6 +2070,11 @@
     <w:lsdException w:name="List Table 5 Dark Accent 6" w:uiPriority="50"/>
     <w:lsdException w:name="List Table 6 Colorful Accent 6" w:uiPriority="51"/>
     <w:lsdException w:name="List Table 7 Colorful Accent 6" w:uiPriority="52"/>
+    <w:lsdException w:name="Mention" w:semiHidden="1" w:uiPriority="99" w:unhideWhenUsed="1"/>
+    <w:lsdException w:name="Smart Hyperlink" w:semiHidden="1" w:uiPriority="99" w:unhideWhenUsed="1"/>
+    <w:lsdException w:name="Hashtag" w:semiHidden="1" w:uiPriority="99" w:unhideWhenUsed="1"/>
+    <w:lsdException w:name="Unresolved Mention" w:semiHidden="1" w:uiPriority="99" w:unhideWhenUsed="1"/>
+    <w:lsdException w:name="Smart Link" w:semiHidden="1" w:uiPriority="99" w:unhideWhenUsed="1"/>
   </w:latentStyles>
   <w:style w:type="paragraph" w:default="1" w:styleId="Normal">
     <w:name w:val="Normal"/>

</xml_diff>